<commit_message>
Tested TestSute for task 9_4, add .exe to Software, add report
</commit_message>
<xml_diff>
--- a/lab09/TestSuite/TestSuite_task_9_4.docx
+++ b/lab09/TestSuite/TestSuite_task_9_4.docx
@@ -1267,6 +1267,15 @@
                 <w:lang w:val="en-US"/>
               </w:rPr>
             </w:pPr>
+            <w:r>
+              <w:rPr>
+                <w:rFonts w:ascii="Arial Narrow" w:hAnsi="Arial Narrow" w:cs="Arial"/>
+                <w:sz w:val="22"/>
+                <w:szCs w:val="22"/>
+                <w:lang w:val="en-US"/>
+              </w:rPr>
+              <w:t>passed</w:t>
+            </w:r>
           </w:p>
         </w:tc>
       </w:tr>
@@ -1684,6 +1693,15 @@
                 <w:lang w:val="en-US"/>
               </w:rPr>
             </w:pPr>
+            <w:r>
+              <w:rPr>
+                <w:rFonts w:ascii="Arial Narrow" w:hAnsi="Arial Narrow" w:cs="Arial"/>
+                <w:sz w:val="22"/>
+                <w:szCs w:val="22"/>
+                <w:lang w:val="en-US"/>
+              </w:rPr>
+              <w:t>passed</w:t>
+            </w:r>
           </w:p>
         </w:tc>
       </w:tr>
@@ -1787,13 +1805,68 @@
                 <w:sz w:val="22"/>
                 <w:szCs w:val="22"/>
               </w:rPr>
-              <w:t>2.</w:t>
-            </w:r>
-            <w:r>
-              <w:rPr>
-                <w:rFonts w:ascii="Arial Narrow" w:hAnsi="Arial Narrow" w:cs="Arial"/>
-                <w:sz w:val="22"/>
-                <w:szCs w:val="22"/>
+              <w:t xml:space="preserve">2. Увести значення </w:t>
+            </w:r>
+            <w:r>
+              <w:rPr>
+                <w:rFonts w:ascii="Arial Narrow" w:hAnsi="Arial Narrow" w:cs="Arial"/>
+                <w:sz w:val="22"/>
+                <w:szCs w:val="22"/>
+                <w:lang w:val="ru-RU"/>
+              </w:rPr>
+              <w:t>‘</w:t>
+            </w:r>
+            <w:r>
+              <w:rPr>
+                <w:rFonts w:ascii="Arial Narrow" w:hAnsi="Arial Narrow" w:cs="Arial"/>
+                <w:sz w:val="22"/>
+                <w:szCs w:val="22"/>
+                <w:lang w:val="ru-RU"/>
+              </w:rPr>
+              <w:t>h</w:t>
+            </w:r>
+            <w:r>
+              <w:rPr>
+                <w:rFonts w:ascii="Arial Narrow" w:hAnsi="Arial Narrow" w:cs="Arial"/>
+                <w:sz w:val="22"/>
+                <w:szCs w:val="22"/>
+                <w:lang w:val="ru-RU"/>
+              </w:rPr>
+              <w:t>’</w:t>
+            </w:r>
+          </w:p>
+          <w:p>
+            <w:pPr>
+              <w:rPr>
+                <w:rFonts w:ascii="Arial Narrow" w:hAnsi="Arial Narrow" w:cs="Arial"/>
+                <w:sz w:val="22"/>
+                <w:szCs w:val="22"/>
+                <w:lang w:val="ru-RU"/>
+              </w:rPr>
+            </w:pPr>
+            <w:r>
+              <w:rPr>
+                <w:rFonts w:ascii="Arial Narrow" w:hAnsi="Arial Narrow" w:cs="Arial"/>
+                <w:sz w:val="22"/>
+                <w:szCs w:val="22"/>
+                <w:lang w:val="ru-RU"/>
+              </w:rPr>
+              <w:t xml:space="preserve">3. </w:t>
+            </w:r>
+            <w:r>
+              <w:rPr>
+                <w:rFonts w:ascii="Arial Narrow" w:hAnsi="Arial Narrow" w:cs="Arial"/>
+                <w:sz w:val="22"/>
+                <w:szCs w:val="22"/>
+              </w:rPr>
+              <w:t>Увести значення</w:t>
+            </w:r>
+            <w:r>
+              <w:rPr>
+                <w:rFonts w:ascii="Arial Narrow" w:hAnsi="Arial Narrow" w:cs="Arial"/>
+                <w:sz w:val="22"/>
+                <w:szCs w:val="22"/>
+                <w:lang w:val="ru-RU"/>
               </w:rPr>
               <w:t xml:space="preserve"> </w:t>
             </w:r>
@@ -1802,62 +1875,36 @@
                 <w:rFonts w:ascii="Arial Narrow" w:hAnsi="Arial Narrow" w:cs="Arial"/>
                 <w:sz w:val="22"/>
                 <w:szCs w:val="22"/>
-              </w:rPr>
-              <w:t xml:space="preserve">Увести значення </w:t>
-            </w:r>
-            <w:r>
-              <w:rPr>
-                <w:rFonts w:ascii="Arial Narrow" w:hAnsi="Arial Narrow" w:cs="Arial"/>
-                <w:sz w:val="22"/>
-                <w:szCs w:val="22"/>
-                <w:lang w:val="ru-RU"/>
-              </w:rPr>
-              <w:t>‘</w:t>
-            </w:r>
-            <w:r>
-              <w:rPr>
-                <w:rFonts w:ascii="Arial Narrow" w:hAnsi="Arial Narrow" w:cs="Arial"/>
-                <w:sz w:val="22"/>
-                <w:szCs w:val="22"/>
-                <w:lang w:val="ru-RU"/>
-              </w:rPr>
-              <w:t>h</w:t>
-            </w:r>
-            <w:r>
-              <w:rPr>
-                <w:rFonts w:ascii="Arial Narrow" w:hAnsi="Arial Narrow" w:cs="Arial"/>
-                <w:sz w:val="22"/>
-                <w:szCs w:val="22"/>
-                <w:lang w:val="ru-RU"/>
-              </w:rPr>
-              <w:t>’</w:t>
-            </w:r>
-          </w:p>
-          <w:p>
-            <w:pPr>
-              <w:rPr>
-                <w:rFonts w:ascii="Arial Narrow" w:hAnsi="Arial Narrow" w:cs="Arial"/>
-                <w:sz w:val="22"/>
-                <w:szCs w:val="22"/>
-                <w:lang w:val="ru-RU"/>
-              </w:rPr>
-            </w:pPr>
-            <w:r>
-              <w:rPr>
-                <w:rFonts w:ascii="Arial Narrow" w:hAnsi="Arial Narrow" w:cs="Arial"/>
-                <w:sz w:val="22"/>
-                <w:szCs w:val="22"/>
-                <w:lang w:val="ru-RU"/>
-              </w:rPr>
-              <w:t xml:space="preserve">3. </w:t>
-            </w:r>
-            <w:r>
-              <w:rPr>
-                <w:rFonts w:ascii="Arial Narrow" w:hAnsi="Arial Narrow" w:cs="Arial"/>
-                <w:sz w:val="22"/>
-                <w:szCs w:val="22"/>
-              </w:rPr>
-              <w:t>Увести значення</w:t>
+                <w:lang w:val="en-US"/>
+              </w:rPr>
+              <w:t>x</w:t>
+            </w:r>
+            <w:r>
+              <w:rPr>
+                <w:rFonts w:ascii="Arial Narrow" w:hAnsi="Arial Narrow" w:cs="Arial"/>
+                <w:sz w:val="22"/>
+                <w:szCs w:val="22"/>
+                <w:lang w:val="ru-RU"/>
+              </w:rPr>
+              <w:t>:1</w:t>
+            </w:r>
+          </w:p>
+          <w:p>
+            <w:pPr>
+              <w:rPr>
+                <w:rFonts w:ascii="Arial Narrow" w:hAnsi="Arial Narrow" w:cs="Arial"/>
+                <w:sz w:val="22"/>
+                <w:szCs w:val="22"/>
+                <w:lang w:val="ru-RU"/>
+              </w:rPr>
+            </w:pPr>
+            <w:r>
+              <w:rPr>
+                <w:rFonts w:ascii="Arial Narrow" w:hAnsi="Arial Narrow" w:cs="Arial"/>
+                <w:sz w:val="22"/>
+                <w:szCs w:val="22"/>
+              </w:rPr>
+              <w:t>4. Увести значення</w:t>
             </w:r>
             <w:r>
               <w:rPr>
@@ -1875,42 +1922,34 @@
                 <w:szCs w:val="22"/>
                 <w:lang w:val="en-US"/>
               </w:rPr>
-              <w:t>x</w:t>
-            </w:r>
-            <w:r>
-              <w:rPr>
-                <w:rFonts w:ascii="Arial Narrow" w:hAnsi="Arial Narrow" w:cs="Arial"/>
-                <w:sz w:val="22"/>
-                <w:szCs w:val="22"/>
-                <w:lang w:val="ru-RU"/>
-              </w:rPr>
-              <w:t>:1</w:t>
-            </w:r>
-          </w:p>
-          <w:p>
-            <w:pPr>
-              <w:rPr>
-                <w:rFonts w:ascii="Arial Narrow" w:hAnsi="Arial Narrow" w:cs="Arial"/>
-                <w:sz w:val="22"/>
-                <w:szCs w:val="22"/>
-                <w:lang w:val="ru-RU"/>
-              </w:rPr>
-            </w:pPr>
-            <w:r>
-              <w:rPr>
-                <w:rFonts w:ascii="Arial Narrow" w:hAnsi="Arial Narrow" w:cs="Arial"/>
-                <w:sz w:val="22"/>
-                <w:szCs w:val="22"/>
-              </w:rPr>
-              <w:t xml:space="preserve">4. </w:t>
-            </w:r>
-            <w:r>
-              <w:rPr>
-                <w:rFonts w:ascii="Arial Narrow" w:hAnsi="Arial Narrow" w:cs="Arial"/>
-                <w:sz w:val="22"/>
-                <w:szCs w:val="22"/>
-              </w:rPr>
-              <w:t>Увести значення</w:t>
+              <w:t>y</w:t>
+            </w:r>
+            <w:r>
+              <w:rPr>
+                <w:rFonts w:ascii="Arial Narrow" w:hAnsi="Arial Narrow" w:cs="Arial"/>
+                <w:sz w:val="22"/>
+                <w:szCs w:val="22"/>
+                <w:lang w:val="ru-RU"/>
+              </w:rPr>
+              <w:t>:2</w:t>
+            </w:r>
+          </w:p>
+          <w:p>
+            <w:pPr>
+              <w:rPr>
+                <w:rFonts w:ascii="Arial Narrow" w:hAnsi="Arial Narrow" w:cs="Arial"/>
+                <w:sz w:val="22"/>
+                <w:szCs w:val="22"/>
+                <w:lang w:val="ru-RU"/>
+              </w:rPr>
+            </w:pPr>
+            <w:r>
+              <w:rPr>
+                <w:rFonts w:ascii="Arial Narrow" w:hAnsi="Arial Narrow" w:cs="Arial"/>
+                <w:sz w:val="22"/>
+                <w:szCs w:val="22"/>
+              </w:rPr>
+              <w:t>5. Увести значення</w:t>
             </w:r>
             <w:r>
               <w:rPr>
@@ -1928,60 +1967,16 @@
                 <w:szCs w:val="22"/>
                 <w:lang w:val="en-US"/>
               </w:rPr>
-              <w:t>y</w:t>
-            </w:r>
-            <w:r>
-              <w:rPr>
-                <w:rFonts w:ascii="Arial Narrow" w:hAnsi="Arial Narrow" w:cs="Arial"/>
-                <w:sz w:val="22"/>
-                <w:szCs w:val="22"/>
-                <w:lang w:val="ru-RU"/>
-              </w:rPr>
-              <w:t>:2</w:t>
-            </w:r>
-          </w:p>
-          <w:p>
-            <w:pPr>
-              <w:rPr>
-                <w:rFonts w:ascii="Arial Narrow" w:hAnsi="Arial Narrow" w:cs="Arial"/>
-                <w:sz w:val="22"/>
-                <w:szCs w:val="22"/>
-                <w:lang w:val="en-US"/>
-              </w:rPr>
-            </w:pPr>
-            <w:r>
-              <w:rPr>
-                <w:rFonts w:ascii="Arial Narrow" w:hAnsi="Arial Narrow" w:cs="Arial"/>
-                <w:sz w:val="22"/>
-                <w:szCs w:val="22"/>
-              </w:rPr>
-              <w:t xml:space="preserve">5. </w:t>
-            </w:r>
-            <w:r>
-              <w:rPr>
-                <w:rFonts w:ascii="Arial Narrow" w:hAnsi="Arial Narrow" w:cs="Arial"/>
-                <w:sz w:val="22"/>
-                <w:szCs w:val="22"/>
-              </w:rPr>
-              <w:t>Увести значення</w:t>
-            </w:r>
-            <w:r>
-              <w:rPr>
-                <w:rFonts w:ascii="Arial Narrow" w:hAnsi="Arial Narrow" w:cs="Arial"/>
-                <w:sz w:val="22"/>
-                <w:szCs w:val="22"/>
-                <w:lang w:val="ru-RU"/>
-              </w:rPr>
-              <w:t xml:space="preserve"> </w:t>
-            </w:r>
-            <w:r>
-              <w:rPr>
-                <w:rFonts w:ascii="Arial Narrow" w:hAnsi="Arial Narrow" w:cs="Arial"/>
-                <w:sz w:val="22"/>
-                <w:szCs w:val="22"/>
-                <w:lang w:val="en-US"/>
-              </w:rPr>
-              <w:t>z:3</w:t>
+              <w:t>z</w:t>
+            </w:r>
+            <w:r>
+              <w:rPr>
+                <w:rFonts w:ascii="Arial Narrow" w:hAnsi="Arial Narrow" w:cs="Arial"/>
+                <w:sz w:val="22"/>
+                <w:szCs w:val="22"/>
+                <w:lang w:val="ru-RU"/>
+              </w:rPr>
+              <w:t>:3</w:t>
             </w:r>
           </w:p>
           <w:p>
@@ -2321,6 +2316,15 @@
                 <w:lang w:val="en-US"/>
               </w:rPr>
             </w:pPr>
+            <w:r>
+              <w:rPr>
+                <w:rFonts w:ascii="Arial Narrow" w:hAnsi="Arial Narrow" w:cs="Arial"/>
+                <w:sz w:val="22"/>
+                <w:szCs w:val="22"/>
+                <w:lang w:val="en-US"/>
+              </w:rPr>
+              <w:t>passed</w:t>
+            </w:r>
           </w:p>
         </w:tc>
       </w:tr>
@@ -2398,7 +2402,7 @@
                 <w:rFonts w:ascii="Arial Narrow" w:hAnsi="Arial Narrow" w:cs="Arial"/>
                 <w:sz w:val="22"/>
                 <w:szCs w:val="22"/>
-                <w:lang w:val="en-US"/>
+                <w:lang w:val="ru-RU"/>
               </w:rPr>
               <w:t xml:space="preserve"> </w:t>
             </w:r>
@@ -2800,6 +2804,15 @@
                 <w:lang w:val="en-US"/>
               </w:rPr>
             </w:pPr>
+            <w:r>
+              <w:rPr>
+                <w:rFonts w:ascii="Arial Narrow" w:hAnsi="Arial Narrow" w:cs="Arial"/>
+                <w:sz w:val="22"/>
+                <w:szCs w:val="22"/>
+                <w:lang w:val="en-US"/>
+              </w:rPr>
+              <w:t>passed</w:t>
+            </w:r>
           </w:p>
         </w:tc>
       </w:tr>
@@ -3292,7 +3305,7 @@
                 <w:rFonts w:ascii="Arial Narrow" w:hAnsi="Arial Narrow" w:cs="Arial"/>
                 <w:sz w:val="22"/>
                 <w:szCs w:val="22"/>
-                <w:lang w:val="en-US"/>
+                <w:lang w:val="ru-RU"/>
               </w:rPr>
             </w:pPr>
             <w:r>
@@ -3344,12 +3357,10 @@
                 <w:rFonts w:ascii="Arial Narrow" w:hAnsi="Arial Narrow" w:cs="Arial"/>
                 <w:sz w:val="22"/>
                 <w:szCs w:val="22"/>
-                <w:lang w:val="en-US"/>
+                <w:lang w:val="ru-RU"/>
               </w:rPr>
               <w:t>4</w:t>
             </w:r>
-            <w:bookmarkStart w:id="0" w:name="_GoBack"/>
-            <w:bookmarkEnd w:id="0"/>
           </w:p>
           <w:p>
             <w:pPr>
@@ -3893,9 +3904,18 @@
                 <w:rFonts w:ascii="Arial Narrow" w:hAnsi="Arial Narrow" w:cs="Arial"/>
                 <w:sz w:val="22"/>
                 <w:szCs w:val="22"/>
-                <w:lang w:val="ru-RU"/>
-              </w:rPr>
-            </w:pPr>
+                <w:lang w:val="en-US"/>
+              </w:rPr>
+            </w:pPr>
+            <w:r>
+              <w:rPr>
+                <w:rFonts w:ascii="Arial Narrow" w:hAnsi="Arial Narrow" w:cs="Arial"/>
+                <w:sz w:val="22"/>
+                <w:szCs w:val="22"/>
+                <w:lang w:val="en-US"/>
+              </w:rPr>
+              <w:t>passed</w:t>
+            </w:r>
           </w:p>
         </w:tc>
       </w:tr>
@@ -4072,7 +4092,16 @@
                 <w:szCs w:val="22"/>
                 <w:lang w:val="en-US"/>
               </w:rPr>
-              <w:t>number:525252</w:t>
+              <w:t>number</w:t>
+            </w:r>
+            <w:r>
+              <w:rPr>
+                <w:rFonts w:ascii="Arial Narrow" w:hAnsi="Arial Narrow" w:cs="Arial"/>
+                <w:sz w:val="22"/>
+                <w:szCs w:val="22"/>
+                <w:lang w:val="ru-RU"/>
+              </w:rPr>
+              <w:t>:525252</w:t>
             </w:r>
           </w:p>
           <w:p>
@@ -4328,6 +4357,17 @@
                 <w:lang w:val="en-US"/>
               </w:rPr>
             </w:pPr>
+            <w:r>
+              <w:rPr>
+                <w:rFonts w:ascii="Arial Narrow" w:hAnsi="Arial Narrow" w:cs="Arial"/>
+                <w:sz w:val="22"/>
+                <w:szCs w:val="22"/>
+                <w:lang w:val="en-US"/>
+              </w:rPr>
+              <w:t>passed</w:t>
+            </w:r>
+            <w:bookmarkStart w:id="0" w:name="_GoBack"/>
+            <w:bookmarkEnd w:id="0"/>
           </w:p>
         </w:tc>
       </w:tr>
@@ -4485,7 +4525,7 @@
               <w:sz w:val="16"/>
               <w:szCs w:val="16"/>
             </w:rPr>
-            <w:t>15:58:19</w:t>
+            <w:t>17:11:57</w:t>
           </w:r>
           <w:r>
             <w:rPr>
@@ -4754,7 +4794,7 @@
               <w:sz w:val="16"/>
               <w:szCs w:val="16"/>
             </w:rPr>
-            <w:t>15:58:19</w:t>
+            <w:t>17:11:57</w:t>
           </w:r>
           <w:r>
             <w:rPr>

</xml_diff>